<commit_message>
envoie vers branche distante
</commit_message>
<xml_diff>
--- a/Sprint 1/Package  - Portail/Documentation/Analyse/P05-US-02.docx
+++ b/Sprint 1/Package  - Portail/Documentation/Analyse/P05-US-02.docx
@@ -1,6 +1,6 @@
 
 <file path=word/document.xml><?xml version="1.0" encoding="utf-8"?>
-<w:document xmlns:wpc="http://schemas.microsoft.com/office/word/2010/wordprocessingCanvas" xmlns:cx="http://schemas.microsoft.com/office/drawing/2014/chartex" xmlns:cx1="http://schemas.microsoft.com/office/drawing/2015/9/8/chartex" xmlns:mc="http://schemas.openxmlformats.org/markup-compatibility/2006" xmlns:o="urn:schemas-microsoft-com:office:office" xmlns:r="http://schemas.openxmlformats.org/officeDocument/2006/relationships" xmlns:m="http://schemas.openxmlformats.org/officeDocument/2006/math" xmlns:v="urn:schemas-microsoft-com:vml" xmlns:wp14="http://schemas.microsoft.com/office/word/2010/wordprocessingDrawing" xmlns:wp="http://schemas.openxmlformats.org/drawingml/2006/wordprocessingDrawing" xmlns:w10="urn:schemas-microsoft-com:office:word" xmlns:w="http://schemas.openxmlformats.org/wordprocessingml/2006/main" xmlns:w14="http://schemas.microsoft.com/office/word/2010/wordml" xmlns:w15="http://schemas.microsoft.com/office/word/2012/wordml" xmlns:w16se="http://schemas.microsoft.com/office/word/2015/wordml/symex" xmlns:wpg="http://schemas.microsoft.com/office/word/2010/wordprocessingGroup" xmlns:wpi="http://schemas.microsoft.com/office/word/2010/wordprocessingInk" xmlns:wne="http://schemas.microsoft.com/office/word/2006/wordml" xmlns:wps="http://schemas.microsoft.com/office/word/2010/wordprocessingShape" mc:Ignorable="w14 w15 w16se wp14">
+<w:document xmlns:wpc="http://schemas.microsoft.com/office/word/2010/wordprocessingCanvas" xmlns:cx="http://schemas.microsoft.com/office/drawing/2014/chartex" xmlns:mc="http://schemas.openxmlformats.org/markup-compatibility/2006" xmlns:o="urn:schemas-microsoft-com:office:office" xmlns:r="http://schemas.openxmlformats.org/officeDocument/2006/relationships" xmlns:m="http://schemas.openxmlformats.org/officeDocument/2006/math" xmlns:v="urn:schemas-microsoft-com:vml" xmlns:wp14="http://schemas.microsoft.com/office/word/2010/wordprocessingDrawing" xmlns:wp="http://schemas.openxmlformats.org/drawingml/2006/wordprocessingDrawing" xmlns:w10="urn:schemas-microsoft-com:office:word" xmlns:w="http://schemas.openxmlformats.org/wordprocessingml/2006/main" xmlns:w14="http://schemas.microsoft.com/office/word/2010/wordml" xmlns:w15="http://schemas.microsoft.com/office/word/2012/wordml" xmlns:w16se="http://schemas.microsoft.com/office/word/2015/wordml/symex" xmlns:wpg="http://schemas.microsoft.com/office/word/2010/wordprocessingGroup" xmlns:wpi="http://schemas.microsoft.com/office/word/2010/wordprocessingInk" xmlns:wne="http://schemas.microsoft.com/office/word/2006/wordml" xmlns:wps="http://schemas.microsoft.com/office/word/2010/wordprocessingShape" mc:Ignorable="w14 w15 w16se wp14">
   <w:body>
     <w:tbl>
       <w:tblPr>
@@ -474,31 +474,37 @@
                 <w:sz w:val="22"/>
                 <w:szCs w:val="22"/>
               </w:rPr>
+              <w:t>(cas nominal)</w:t>
+            </w:r>
+            <w:r>
+              <w:rPr>
+                <w:sz w:val="22"/>
+                <w:szCs w:val="22"/>
+              </w:rPr>
+              <w:tab/>
+            </w:r>
+            <w:r>
+              <w:rPr>
+                <w:sz w:val="22"/>
+                <w:szCs w:val="22"/>
+              </w:rPr>
               <w:t>(</w:t>
             </w:r>
-            <w:proofErr w:type="gramStart"/>
-            <w:r>
-              <w:rPr>
-                <w:sz w:val="22"/>
-                <w:szCs w:val="22"/>
-              </w:rPr>
-              <w:t>cas</w:t>
-            </w:r>
-            <w:proofErr w:type="gramEnd"/>
-            <w:r>
-              <w:rPr>
-                <w:sz w:val="22"/>
-                <w:szCs w:val="22"/>
-              </w:rPr>
-              <w:t xml:space="preserve"> nominal)</w:t>
-            </w:r>
-            <w:r>
-              <w:rPr>
-                <w:sz w:val="22"/>
-                <w:szCs w:val="22"/>
-              </w:rPr>
-              <w:tab/>
-              <w:t>(XX)</w:t>
+            <w:bookmarkStart w:id="2" w:name="_GoBack"/>
+            <w:bookmarkEnd w:id="2"/>
+            <w:r>
+              <w:rPr>
+                <w:sz w:val="22"/>
+                <w:szCs w:val="22"/>
+              </w:rPr>
+              <w:t>FH/EF</w:t>
+            </w:r>
+            <w:r>
+              <w:rPr>
+                <w:sz w:val="22"/>
+                <w:szCs w:val="22"/>
+              </w:rPr>
+              <w:t>)</w:t>
             </w:r>
           </w:p>
           <w:p>
@@ -534,15 +540,20 @@
               </w:rPr>
               <w:t xml:space="preserve"> certain rôle</w:t>
             </w:r>
-            <w:bookmarkStart w:id="2" w:name="_GoBack"/>
-            <w:bookmarkEnd w:id="2"/>
             <w:r>
               <w:rPr>
                 <w:sz w:val="22"/>
                 <w:szCs w:val="22"/>
               </w:rPr>
               <w:tab/>
-              <w:t>(XX)</w:t>
+              <w:t>(FH/EF</w:t>
+            </w:r>
+            <w:r>
+              <w:rPr>
+                <w:sz w:val="22"/>
+                <w:szCs w:val="22"/>
+              </w:rPr>
+              <w:t>)</w:t>
             </w:r>
           </w:p>
           <w:p>
@@ -857,7 +868,7 @@
 </file>
 
 <file path=word/endnotes.xml><?xml version="1.0" encoding="utf-8"?>
-<w:endnotes xmlns:wpc="http://schemas.microsoft.com/office/word/2010/wordprocessingCanvas" xmlns:cx="http://schemas.microsoft.com/office/drawing/2014/chartex" xmlns:cx1="http://schemas.microsoft.com/office/drawing/2015/9/8/chartex" xmlns:mc="http://schemas.openxmlformats.org/markup-compatibility/2006" xmlns:o="urn:schemas-microsoft-com:office:office" xmlns:r="http://schemas.openxmlformats.org/officeDocument/2006/relationships" xmlns:m="http://schemas.openxmlformats.org/officeDocument/2006/math" xmlns:v="urn:schemas-microsoft-com:vml" xmlns:wp14="http://schemas.microsoft.com/office/word/2010/wordprocessingDrawing" xmlns:wp="http://schemas.openxmlformats.org/drawingml/2006/wordprocessingDrawing" xmlns:w10="urn:schemas-microsoft-com:office:word" xmlns:w="http://schemas.openxmlformats.org/wordprocessingml/2006/main" xmlns:w14="http://schemas.microsoft.com/office/word/2010/wordml" xmlns:w15="http://schemas.microsoft.com/office/word/2012/wordml" xmlns:w16se="http://schemas.microsoft.com/office/word/2015/wordml/symex" xmlns:wpg="http://schemas.microsoft.com/office/word/2010/wordprocessingGroup" xmlns:wpi="http://schemas.microsoft.com/office/word/2010/wordprocessingInk" xmlns:wne="http://schemas.microsoft.com/office/word/2006/wordml" xmlns:wps="http://schemas.microsoft.com/office/word/2010/wordprocessingShape" mc:Ignorable="w14 w15 w16se wp14">
+<w:endnotes xmlns:wpc="http://schemas.microsoft.com/office/word/2010/wordprocessingCanvas" xmlns:cx="http://schemas.microsoft.com/office/drawing/2014/chartex" xmlns:mc="http://schemas.openxmlformats.org/markup-compatibility/2006" xmlns:o="urn:schemas-microsoft-com:office:office" xmlns:r="http://schemas.openxmlformats.org/officeDocument/2006/relationships" xmlns:m="http://schemas.openxmlformats.org/officeDocument/2006/math" xmlns:v="urn:schemas-microsoft-com:vml" xmlns:wp14="http://schemas.microsoft.com/office/word/2010/wordprocessingDrawing" xmlns:wp="http://schemas.openxmlformats.org/drawingml/2006/wordprocessingDrawing" xmlns:w10="urn:schemas-microsoft-com:office:word" xmlns:w="http://schemas.openxmlformats.org/wordprocessingml/2006/main" xmlns:w14="http://schemas.microsoft.com/office/word/2010/wordml" xmlns:w15="http://schemas.microsoft.com/office/word/2012/wordml" xmlns:w16se="http://schemas.microsoft.com/office/word/2015/wordml/symex" xmlns:wpg="http://schemas.microsoft.com/office/word/2010/wordprocessingGroup" xmlns:wpi="http://schemas.microsoft.com/office/word/2010/wordprocessingInk" xmlns:wne="http://schemas.microsoft.com/office/word/2006/wordml" xmlns:wps="http://schemas.microsoft.com/office/word/2010/wordprocessingShape" mc:Ignorable="w14 w15 w16se wp14">
   <w:endnote w:type="separator" w:id="-1">
     <w:p>
       <w:r>
@@ -876,7 +887,7 @@
 </file>
 
 <file path=word/footnotes.xml><?xml version="1.0" encoding="utf-8"?>
-<w:footnotes xmlns:wpc="http://schemas.microsoft.com/office/word/2010/wordprocessingCanvas" xmlns:cx="http://schemas.microsoft.com/office/drawing/2014/chartex" xmlns:cx1="http://schemas.microsoft.com/office/drawing/2015/9/8/chartex" xmlns:mc="http://schemas.openxmlformats.org/markup-compatibility/2006" xmlns:o="urn:schemas-microsoft-com:office:office" xmlns:r="http://schemas.openxmlformats.org/officeDocument/2006/relationships" xmlns:m="http://schemas.openxmlformats.org/officeDocument/2006/math" xmlns:v="urn:schemas-microsoft-com:vml" xmlns:wp14="http://schemas.microsoft.com/office/word/2010/wordprocessingDrawing" xmlns:wp="http://schemas.openxmlformats.org/drawingml/2006/wordprocessingDrawing" xmlns:w10="urn:schemas-microsoft-com:office:word" xmlns:w="http://schemas.openxmlformats.org/wordprocessingml/2006/main" xmlns:w14="http://schemas.microsoft.com/office/word/2010/wordml" xmlns:w15="http://schemas.microsoft.com/office/word/2012/wordml" xmlns:w16se="http://schemas.microsoft.com/office/word/2015/wordml/symex" xmlns:wpg="http://schemas.microsoft.com/office/word/2010/wordprocessingGroup" xmlns:wpi="http://schemas.microsoft.com/office/word/2010/wordprocessingInk" xmlns:wne="http://schemas.microsoft.com/office/word/2006/wordml" xmlns:wps="http://schemas.microsoft.com/office/word/2010/wordprocessingShape" mc:Ignorable="w14 w15 w16se wp14">
+<w:footnotes xmlns:wpc="http://schemas.microsoft.com/office/word/2010/wordprocessingCanvas" xmlns:cx="http://schemas.microsoft.com/office/drawing/2014/chartex" xmlns:mc="http://schemas.openxmlformats.org/markup-compatibility/2006" xmlns:o="urn:schemas-microsoft-com:office:office" xmlns:r="http://schemas.openxmlformats.org/officeDocument/2006/relationships" xmlns:m="http://schemas.openxmlformats.org/officeDocument/2006/math" xmlns:v="urn:schemas-microsoft-com:vml" xmlns:wp14="http://schemas.microsoft.com/office/word/2010/wordprocessingDrawing" xmlns:wp="http://schemas.openxmlformats.org/drawingml/2006/wordprocessingDrawing" xmlns:w10="urn:schemas-microsoft-com:office:word" xmlns:w="http://schemas.openxmlformats.org/wordprocessingml/2006/main" xmlns:w14="http://schemas.microsoft.com/office/word/2010/wordml" xmlns:w15="http://schemas.microsoft.com/office/word/2012/wordml" xmlns:w16se="http://schemas.microsoft.com/office/word/2015/wordml/symex" xmlns:wpg="http://schemas.microsoft.com/office/word/2010/wordprocessingGroup" xmlns:wpi="http://schemas.microsoft.com/office/word/2010/wordprocessingInk" xmlns:wne="http://schemas.microsoft.com/office/word/2006/wordml" xmlns:wps="http://schemas.microsoft.com/office/word/2010/wordprocessingShape" mc:Ignorable="w14 w15 w16se wp14">
   <w:footnote w:type="separator" w:id="-1">
     <w:p>
       <w:r>
@@ -895,7 +906,7 @@
 </file>
 
 <file path=word/header1.xml><?xml version="1.0" encoding="utf-8"?>
-<w:hdr xmlns:wpc="http://schemas.microsoft.com/office/word/2010/wordprocessingCanvas" xmlns:cx="http://schemas.microsoft.com/office/drawing/2014/chartex" xmlns:cx1="http://schemas.microsoft.com/office/drawing/2015/9/8/chartex" xmlns:mc="http://schemas.openxmlformats.org/markup-compatibility/2006" xmlns:o="urn:schemas-microsoft-com:office:office" xmlns:r="http://schemas.openxmlformats.org/officeDocument/2006/relationships" xmlns:m="http://schemas.openxmlformats.org/officeDocument/2006/math" xmlns:v="urn:schemas-microsoft-com:vml" xmlns:wp14="http://schemas.microsoft.com/office/word/2010/wordprocessingDrawing" xmlns:wp="http://schemas.openxmlformats.org/drawingml/2006/wordprocessingDrawing" xmlns:w10="urn:schemas-microsoft-com:office:word" xmlns:w="http://schemas.openxmlformats.org/wordprocessingml/2006/main" xmlns:w14="http://schemas.microsoft.com/office/word/2010/wordml" xmlns:w15="http://schemas.microsoft.com/office/word/2012/wordml" xmlns:w16se="http://schemas.microsoft.com/office/word/2015/wordml/symex" xmlns:wpg="http://schemas.microsoft.com/office/word/2010/wordprocessingGroup" xmlns:wpi="http://schemas.microsoft.com/office/word/2010/wordprocessingInk" xmlns:wne="http://schemas.microsoft.com/office/word/2006/wordml" xmlns:wps="http://schemas.microsoft.com/office/word/2010/wordprocessingShape" mc:Ignorable="w14 w15 w16se wp14">
+<w:hdr xmlns:wpc="http://schemas.microsoft.com/office/word/2010/wordprocessingCanvas" xmlns:cx="http://schemas.microsoft.com/office/drawing/2014/chartex" xmlns:mc="http://schemas.openxmlformats.org/markup-compatibility/2006" xmlns:o="urn:schemas-microsoft-com:office:office" xmlns:r="http://schemas.openxmlformats.org/officeDocument/2006/relationships" xmlns:m="http://schemas.openxmlformats.org/officeDocument/2006/math" xmlns:v="urn:schemas-microsoft-com:vml" xmlns:wp14="http://schemas.microsoft.com/office/word/2010/wordprocessingDrawing" xmlns:wp="http://schemas.openxmlformats.org/drawingml/2006/wordprocessingDrawing" xmlns:w10="urn:schemas-microsoft-com:office:word" xmlns:w="http://schemas.openxmlformats.org/wordprocessingml/2006/main" xmlns:w14="http://schemas.microsoft.com/office/word/2010/wordml" xmlns:w15="http://schemas.microsoft.com/office/word/2012/wordml" xmlns:w16se="http://schemas.microsoft.com/office/word/2015/wordml/symex" xmlns:wpg="http://schemas.microsoft.com/office/word/2010/wordprocessingGroup" xmlns:wpi="http://schemas.microsoft.com/office/word/2010/wordprocessingInk" xmlns:wne="http://schemas.microsoft.com/office/word/2006/wordml" xmlns:wps="http://schemas.microsoft.com/office/word/2010/wordprocessingShape" mc:Ignorable="w14 w15 w16se wp14">
   <w:p>
     <w:pPr>
       <w:pStyle w:val="En-tte"/>
@@ -913,7 +924,7 @@
 </file>
 
 <file path=word/header2.xml><?xml version="1.0" encoding="utf-8"?>
-<w:hdr xmlns:wpc="http://schemas.microsoft.com/office/word/2010/wordprocessingCanvas" xmlns:cx="http://schemas.microsoft.com/office/drawing/2014/chartex" xmlns:cx1="http://schemas.microsoft.com/office/drawing/2015/9/8/chartex" xmlns:mc="http://schemas.openxmlformats.org/markup-compatibility/2006" xmlns:o="urn:schemas-microsoft-com:office:office" xmlns:r="http://schemas.openxmlformats.org/officeDocument/2006/relationships" xmlns:m="http://schemas.openxmlformats.org/officeDocument/2006/math" xmlns:v="urn:schemas-microsoft-com:vml" xmlns:wp14="http://schemas.microsoft.com/office/word/2010/wordprocessingDrawing" xmlns:wp="http://schemas.openxmlformats.org/drawingml/2006/wordprocessingDrawing" xmlns:w10="urn:schemas-microsoft-com:office:word" xmlns:w="http://schemas.openxmlformats.org/wordprocessingml/2006/main" xmlns:w14="http://schemas.microsoft.com/office/word/2010/wordml" xmlns:w15="http://schemas.microsoft.com/office/word/2012/wordml" xmlns:w16se="http://schemas.microsoft.com/office/word/2015/wordml/symex" xmlns:wpg="http://schemas.microsoft.com/office/word/2010/wordprocessingGroup" xmlns:wpi="http://schemas.microsoft.com/office/word/2010/wordprocessingInk" xmlns:wne="http://schemas.microsoft.com/office/word/2006/wordml" xmlns:wps="http://schemas.microsoft.com/office/word/2010/wordprocessingShape" mc:Ignorable="w14 w15 w16se wp14">
+<w:hdr xmlns:wpc="http://schemas.microsoft.com/office/word/2010/wordprocessingCanvas" xmlns:cx="http://schemas.microsoft.com/office/drawing/2014/chartex" xmlns:mc="http://schemas.openxmlformats.org/markup-compatibility/2006" xmlns:o="urn:schemas-microsoft-com:office:office" xmlns:r="http://schemas.openxmlformats.org/officeDocument/2006/relationships" xmlns:m="http://schemas.openxmlformats.org/officeDocument/2006/math" xmlns:v="urn:schemas-microsoft-com:vml" xmlns:wp14="http://schemas.microsoft.com/office/word/2010/wordprocessingDrawing" xmlns:wp="http://schemas.openxmlformats.org/drawingml/2006/wordprocessingDrawing" xmlns:w10="urn:schemas-microsoft-com:office:word" xmlns:w="http://schemas.openxmlformats.org/wordprocessingml/2006/main" xmlns:w14="http://schemas.microsoft.com/office/word/2010/wordml" xmlns:w15="http://schemas.microsoft.com/office/word/2012/wordml" xmlns:w16se="http://schemas.microsoft.com/office/word/2015/wordml/symex" xmlns:wpg="http://schemas.microsoft.com/office/word/2010/wordprocessingGroup" xmlns:wpi="http://schemas.microsoft.com/office/word/2010/wordprocessingInk" xmlns:wne="http://schemas.microsoft.com/office/word/2006/wordml" xmlns:wps="http://schemas.microsoft.com/office/word/2010/wordprocessingShape" mc:Ignorable="w14 w15 w16se wp14">
   <w:p>
     <w:pPr>
       <w:pStyle w:val="En-tte"/>
@@ -931,7 +942,7 @@
 </file>
 
 <file path=word/header3.xml><?xml version="1.0" encoding="utf-8"?>
-<w:hdr xmlns:wpc="http://schemas.microsoft.com/office/word/2010/wordprocessingCanvas" xmlns:cx="http://schemas.microsoft.com/office/drawing/2014/chartex" xmlns:cx1="http://schemas.microsoft.com/office/drawing/2015/9/8/chartex" xmlns:mc="http://schemas.openxmlformats.org/markup-compatibility/2006" xmlns:o="urn:schemas-microsoft-com:office:office" xmlns:r="http://schemas.openxmlformats.org/officeDocument/2006/relationships" xmlns:m="http://schemas.openxmlformats.org/officeDocument/2006/math" xmlns:v="urn:schemas-microsoft-com:vml" xmlns:wp14="http://schemas.microsoft.com/office/word/2010/wordprocessingDrawing" xmlns:wp="http://schemas.openxmlformats.org/drawingml/2006/wordprocessingDrawing" xmlns:w10="urn:schemas-microsoft-com:office:word" xmlns:w="http://schemas.openxmlformats.org/wordprocessingml/2006/main" xmlns:w14="http://schemas.microsoft.com/office/word/2010/wordml" xmlns:w15="http://schemas.microsoft.com/office/word/2012/wordml" xmlns:w16se="http://schemas.microsoft.com/office/word/2015/wordml/symex" xmlns:wpg="http://schemas.microsoft.com/office/word/2010/wordprocessingGroup" xmlns:wpi="http://schemas.microsoft.com/office/word/2010/wordprocessingInk" xmlns:wne="http://schemas.microsoft.com/office/word/2006/wordml" xmlns:wps="http://schemas.microsoft.com/office/word/2010/wordprocessingShape" mc:Ignorable="w14 w15 w16se wp14">
+<w:hdr xmlns:wpc="http://schemas.microsoft.com/office/word/2010/wordprocessingCanvas" xmlns:cx="http://schemas.microsoft.com/office/drawing/2014/chartex" xmlns:mc="http://schemas.openxmlformats.org/markup-compatibility/2006" xmlns:o="urn:schemas-microsoft-com:office:office" xmlns:r="http://schemas.openxmlformats.org/officeDocument/2006/relationships" xmlns:m="http://schemas.openxmlformats.org/officeDocument/2006/math" xmlns:v="urn:schemas-microsoft-com:vml" xmlns:wp14="http://schemas.microsoft.com/office/word/2010/wordprocessingDrawing" xmlns:wp="http://schemas.openxmlformats.org/drawingml/2006/wordprocessingDrawing" xmlns:w10="urn:schemas-microsoft-com:office:word" xmlns:w="http://schemas.openxmlformats.org/wordprocessingml/2006/main" xmlns:w14="http://schemas.microsoft.com/office/word/2010/wordml" xmlns:w15="http://schemas.microsoft.com/office/word/2012/wordml" xmlns:w16se="http://schemas.microsoft.com/office/word/2015/wordml/symex" xmlns:wpg="http://schemas.microsoft.com/office/word/2010/wordprocessingGroup" xmlns:wpi="http://schemas.microsoft.com/office/word/2010/wordprocessingInk" xmlns:wne="http://schemas.microsoft.com/office/word/2006/wordml" xmlns:wps="http://schemas.microsoft.com/office/word/2010/wordprocessingShape" mc:Ignorable="w14 w15 w16se wp14">
   <w:p>
     <w:pPr>
       <w:tabs>
@@ -1021,7 +1032,7 @@
             </wp:anchor>
           </w:drawing>
         </mc:Choice>
-        <mc:Fallback xmlns:cx5="http://schemas.microsoft.com/office/drawing/2016/5/11/chartex" xmlns:cx4="http://schemas.microsoft.com/office/drawing/2016/5/10/chartex" xmlns:cx3="http://schemas.microsoft.com/office/drawing/2016/5/9/chartex" xmlns:cx2="http://schemas.microsoft.com/office/drawing/2015/10/21/chartex">
+        <mc:Fallback xmlns:cx2="http://schemas.microsoft.com/office/drawing/2015/10/21/chartex" xmlns:cx3="http://schemas.microsoft.com/office/drawing/2016/5/9/chartex" xmlns:cx4="http://schemas.microsoft.com/office/drawing/2016/5/10/chartex" xmlns:cx5="http://schemas.microsoft.com/office/drawing/2016/5/11/chartex" xmlns:cx1="http://schemas.microsoft.com/office/drawing/2015/9/8/chartex">
           <w:pict>
             <v:rect w14:anchorId="5DFAC387" id="Rectangle 3" o:spid="_x0000_s1026" style="position:absolute;margin-left:8.4pt;margin-top:36.3pt;width:401.85pt;height:54.95pt;z-index:251657728;visibility:visible;mso-wrap-style:square;mso-width-percent:0;mso-height-percent:0;mso-wrap-distance-left:9pt;mso-wrap-distance-top:0;mso-wrap-distance-right:9pt;mso-wrap-distance-bottom:0;mso-position-horizontal:absolute;mso-position-horizontal-relative:text;mso-position-vertical:absolute;mso-position-vertical-relative:text;mso-width-percent:0;mso-height-percent:0;mso-width-relative:page;mso-height-relative:page;v-text-anchor:top" o:gfxdata="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" stroked="f">
               <v:fill color2="#e89b00" rotate="t" angle="90" focus="100%" type="gradient"/>
@@ -1035,7 +1046,7 @@
 </file>
 
 <file path=word/numbering.xml><?xml version="1.0" encoding="utf-8"?>
-<w:numbering xmlns:wpc="http://schemas.microsoft.com/office/word/2010/wordprocessingCanvas" xmlns:cx="http://schemas.microsoft.com/office/drawing/2014/chartex" xmlns:cx1="http://schemas.microsoft.com/office/drawing/2015/9/8/chartex" xmlns:mc="http://schemas.openxmlformats.org/markup-compatibility/2006" xmlns:o="urn:schemas-microsoft-com:office:office" xmlns:r="http://schemas.openxmlformats.org/officeDocument/2006/relationships" xmlns:m="http://schemas.openxmlformats.org/officeDocument/2006/math" xmlns:v="urn:schemas-microsoft-com:vml" xmlns:wp14="http://schemas.microsoft.com/office/word/2010/wordprocessingDrawing" xmlns:wp="http://schemas.openxmlformats.org/drawingml/2006/wordprocessingDrawing" xmlns:w10="urn:schemas-microsoft-com:office:word" xmlns:w="http://schemas.openxmlformats.org/wordprocessingml/2006/main" xmlns:w14="http://schemas.microsoft.com/office/word/2010/wordml" xmlns:w15="http://schemas.microsoft.com/office/word/2012/wordml" xmlns:w16se="http://schemas.microsoft.com/office/word/2015/wordml/symex" xmlns:wpg="http://schemas.microsoft.com/office/word/2010/wordprocessingGroup" xmlns:wpi="http://schemas.microsoft.com/office/word/2010/wordprocessingInk" xmlns:wne="http://schemas.microsoft.com/office/word/2006/wordml" xmlns:wps="http://schemas.microsoft.com/office/word/2010/wordprocessingShape" mc:Ignorable="w14 w15 w16se wp14">
+<w:numbering xmlns:wpc="http://schemas.microsoft.com/office/word/2010/wordprocessingCanvas" xmlns:cx="http://schemas.microsoft.com/office/drawing/2014/chartex" xmlns:mc="http://schemas.openxmlformats.org/markup-compatibility/2006" xmlns:o="urn:schemas-microsoft-com:office:office" xmlns:r="http://schemas.openxmlformats.org/officeDocument/2006/relationships" xmlns:m="http://schemas.openxmlformats.org/officeDocument/2006/math" xmlns:v="urn:schemas-microsoft-com:vml" xmlns:wp14="http://schemas.microsoft.com/office/word/2010/wordprocessingDrawing" xmlns:wp="http://schemas.openxmlformats.org/drawingml/2006/wordprocessingDrawing" xmlns:w10="urn:schemas-microsoft-com:office:word" xmlns:w="http://schemas.openxmlformats.org/wordprocessingml/2006/main" xmlns:w14="http://schemas.microsoft.com/office/word/2010/wordml" xmlns:w15="http://schemas.microsoft.com/office/word/2012/wordml" xmlns:w16se="http://schemas.microsoft.com/office/word/2015/wordml/symex" xmlns:wpg="http://schemas.microsoft.com/office/word/2010/wordprocessingGroup" xmlns:wpi="http://schemas.microsoft.com/office/word/2010/wordprocessingInk" xmlns:wne="http://schemas.microsoft.com/office/word/2006/wordml" xmlns:wps="http://schemas.microsoft.com/office/word/2010/wordprocessingShape" mc:Ignorable="w14 w15 w16se wp14">
   <w:abstractNum w:abstractNumId="0" w15:restartNumberingAfterBreak="0">
     <w:nsid w:val="0A4B12F6"/>
     <w:multiLevelType w:val="hybridMultilevel"/>
@@ -3309,7 +3320,7 @@
 </file>
 
 <file path=customXml/itemProps1.xml><?xml version="1.0" encoding="utf-8"?>
-<ds:datastoreItem xmlns:ds="http://schemas.openxmlformats.org/officeDocument/2006/customXml" ds:itemID="{4A805CC7-91B1-4A40-895B-AA150000C540}">
+<ds:datastoreItem xmlns:ds="http://schemas.openxmlformats.org/officeDocument/2006/customXml" ds:itemID="{4156D6E2-74E3-4CA5-A23B-3AB9124ECCB4}">
   <ds:schemaRefs>
     <ds:schemaRef ds:uri="http://schemas.openxmlformats.org/officeDocument/2006/bibliography"/>
   </ds:schemaRefs>

</xml_diff>